<commit_message>
Submit, lookup not working
</commit_message>
<xml_diff>
--- a/Documentation:Slides/Documentation.docx
+++ b/Documentation:Slides/Documentation.docx
@@ -895,32 +895,8 @@
       </w:r>
       <w:proofErr w:type="gramEnd"/>
       <w:r>
-        <w:t xml:space="preserve"> but it prevents the user from having to try and guess where the ids are at. I did misspell appointments the first time and had to rebuild the table as it wasn’t changing. As for views there is a </w:t>
-      </w:r>
-      <w:proofErr w:type="gramStart"/>
-      <w:r>
-        <w:t>built in</w:t>
-      </w:r>
-      <w:proofErr w:type="gramEnd"/>
-      <w:r>
-        <w:t xml:space="preserve"> view that allows the user to view the current/upcoming appointments. </w:t>
-      </w:r>
-      <w:r>
-        <w:rPr>
-          <w:b/>
-          <w:bCs/>
-        </w:rPr>
-        <w:t xml:space="preserve">Finish with </w:t>
-      </w:r>
-      <w:proofErr w:type="gramStart"/>
-      <w:r>
-        <w:rPr>
-          <w:b/>
-          <w:bCs/>
-        </w:rPr>
-        <w:t>anything</w:t>
-      </w:r>
-      <w:proofErr w:type="gramEnd"/>
+        <w:t xml:space="preserve"> but it prevents the user from having to try and guess where the ids are at. I did misspell appointments the first time and had to rebuild the table as it wasn’t changing. As for views there is a built in view that allows the user to view the current/upcoming appointments. </w:t>
+      </w:r>
     </w:p>
     <w:p>
       <w:r>

</xml_diff>